<commit_message>
added link to project in paper
</commit_message>
<xml_diff>
--- a/semi_paper/Report_doc.docx
+++ b/semi_paper/Report_doc.docx
@@ -8,7 +8,7 @@
         <w:bidi/>
         <w:jc w:val="center"/>
         <w:rPr>
-          <w:rFonts w:asciiTheme="majorBidi" w:hAnsiTheme="majorBidi" w:cs="Nazanin" w:hint="cs"/>
+          <w:rFonts w:asciiTheme="majorBidi" w:hAnsiTheme="majorBidi" w:cs="Nazanin"/>
           <w:sz w:val="40"/>
           <w:szCs w:val="40"/>
           <w:rtl/>
@@ -62,8 +62,6 @@
           <w:szCs w:val="24"/>
         </w:rPr>
       </w:pPr>
-      <w:bookmarkStart w:id="0" w:name="_GoBack"/>
-      <w:bookmarkEnd w:id="0"/>
     </w:p>
     <w:p>
       <w:pPr>
@@ -99,7 +97,7 @@
       <w:pPr>
         <w:bidi/>
         <w:rPr>
-          <w:rFonts w:asciiTheme="majorBidi" w:hAnsiTheme="majorBidi" w:cs="Nazanin"/>
+          <w:rFonts w:asciiTheme="majorBidi" w:hAnsiTheme="majorBidi" w:cs="Nazanin" w:hint="cs"/>
           <w:sz w:val="24"/>
           <w:szCs w:val="24"/>
           <w:rtl/>
@@ -600,25 +598,7 @@
           <w:szCs w:val="24"/>
           <w:rtl/>
         </w:rPr>
-        <w:t xml:space="preserve">در حال حاضر روش‌های مختلفی در زمینه‌های مختلفی در راستای اهداف مختلفی وجود دارد اما در این مقاله هدف ما بیشتر ارتباط با الگوریتمی است که میتواند داده‌های پرت را در داده‌های جریانی تشخیص دهد همچنین این تشخیص در روش خوشه‌بندی باشد. پس می‌توان گفت که این روش در زمینه های بسیار زیادی که دارای داده‌های بی‌نهایت و سرعت بالا و همچنین زمان واقعی، </w:t>
-      </w:r>
-      <w:r>
-        <w:rPr>
-          <w:rFonts w:asciiTheme="majorBidi" w:hAnsiTheme="majorBidi" w:cs="Nazanin" w:hint="cs"/>
-          <w:sz w:val="24"/>
-          <w:szCs w:val="24"/>
-          <w:rtl/>
-        </w:rPr>
-        <w:t>کارآمد اس</w:t>
-      </w:r>
-      <w:r>
-        <w:rPr>
-          <w:rFonts w:asciiTheme="majorBidi" w:hAnsiTheme="majorBidi" w:cs="Nazanin" w:hint="cs"/>
-          <w:sz w:val="24"/>
-          <w:szCs w:val="24"/>
-          <w:rtl/>
-        </w:rPr>
-        <w:t>ت.</w:t>
+        <w:t>در حال حاضر روش‌های مختلفی در زمینه‌های مختلفی در راستای اهداف مختلفی وجود دارد اما در این مقاله هدف ما بیشتر ارتباط با الگوریتمی است که میتواند داده‌های پرت را در داده‌های جریانی تشخیص دهد همچنین این تشخیص در روش خوشه‌بندی باشد. پس می‌توان گفت که این روش در زمینه های بسیار زیادی که دارای داده‌های بی‌نهایت و سرعت بالا و همچنین زمان واقعی، کارآمد است.</w:t>
       </w:r>
     </w:p>
     <w:p>
@@ -811,6 +791,7 @@
       <w:r>
         <w:rPr>
           <w:rFonts w:asciiTheme="majorBidi" w:hAnsiTheme="majorBidi" w:cs="Nazanin"/>
+          <w:noProof/>
           <w:sz w:val="24"/>
           <w:szCs w:val="24"/>
           <w:lang w:bidi="fa-IR"/>
@@ -951,7 +932,7 @@
         <w:bidi/>
         <w:ind w:left="360"/>
         <w:rPr>
-          <w:rFonts w:asciiTheme="majorBidi" w:hAnsiTheme="majorBidi" w:cs="Nazanin" w:hint="cs"/>
+          <w:rFonts w:asciiTheme="majorBidi" w:hAnsiTheme="majorBidi" w:cs="Nazanin"/>
           <w:sz w:val="24"/>
           <w:szCs w:val="24"/>
           <w:rtl/>
@@ -4023,6 +4004,7 @@
       <w:r>
         <w:rPr>
           <w:rFonts w:asciiTheme="majorBidi" w:hAnsiTheme="majorBidi" w:cs="Nazanin"/>
+          <w:noProof/>
           <w:sz w:val="24"/>
           <w:szCs w:val="24"/>
           <w:lang w:bidi="fa-IR"/>
@@ -4089,7 +4071,7 @@
         <w:bidi/>
         <w:jc w:val="center"/>
         <w:rPr>
-          <w:rFonts w:asciiTheme="majorBidi" w:hAnsiTheme="majorBidi" w:cs="Nazanin" w:hint="cs"/>
+          <w:rFonts w:asciiTheme="majorBidi" w:hAnsiTheme="majorBidi" w:cs="Nazanin"/>
           <w:sz w:val="24"/>
           <w:szCs w:val="24"/>
           <w:rtl/>
@@ -5086,6 +5068,7 @@
       <w:r>
         <w:rPr>
           <w:rFonts w:asciiTheme="majorBidi" w:hAnsiTheme="majorBidi" w:cs="Nazanin"/>
+          <w:noProof/>
           <w:sz w:val="24"/>
           <w:szCs w:val="24"/>
         </w:rPr>
@@ -5288,6 +5271,7 @@
           <w:sz w:val="24"/>
           <w:szCs w:val="24"/>
           <w:rtl/>
+          <w:lang w:bidi="fa-IR"/>
         </w:rPr>
       </w:pPr>
       <w:r>
@@ -5342,20 +5326,103 @@
           <w:szCs w:val="24"/>
         </w:rPr>
         <w:t>.</w:t>
+      </w:r>
+      <w:r>
+        <w:rPr>
+          <w:rFonts w:asciiTheme="majorBidi" w:hAnsiTheme="majorBidi" w:cs="Nazanin" w:hint="cs"/>
+          <w:sz w:val="24"/>
+          <w:szCs w:val="24"/>
+          <w:rtl/>
+        </w:rPr>
+        <w:t xml:space="preserve"> همچنین برای بهتر بررسی کردن و دیباگ کردن قسمت های مختلف این روش یک روش واقعی تر روی </w:t>
+      </w:r>
+      <w:r>
+        <w:rPr>
+          <w:rFonts w:asciiTheme="majorBidi" w:hAnsiTheme="majorBidi" w:cs="Nazanin" w:hint="cs"/>
+          <w:sz w:val="24"/>
+          <w:szCs w:val="24"/>
+          <w:rtl/>
+          <w:lang w:bidi="fa-IR"/>
+        </w:rPr>
+        <w:t xml:space="preserve">نقشه واقعی پیاده سازی شده که کامل سرویس و کلاینت در زبان های </w:t>
+      </w:r>
+      <w:r>
+        <w:rPr>
+          <w:rFonts w:asciiTheme="majorBidi" w:hAnsiTheme="majorBidi" w:cs="Nazanin"/>
+          <w:sz w:val="24"/>
+          <w:szCs w:val="24"/>
+          <w:lang w:bidi="fa-IR"/>
+        </w:rPr>
+        <w:t xml:space="preserve">python </w:t>
+      </w:r>
+      <w:r>
+        <w:rPr>
+          <w:rFonts w:asciiTheme="majorBidi" w:hAnsiTheme="majorBidi" w:cs="Nazanin" w:hint="cs"/>
+          <w:sz w:val="24"/>
+          <w:szCs w:val="24"/>
+          <w:rtl/>
+          <w:lang w:bidi="fa-IR"/>
+        </w:rPr>
+        <w:t xml:space="preserve"> و </w:t>
+      </w:r>
+      <w:r>
+        <w:rPr>
+          <w:rFonts w:asciiTheme="majorBidi" w:hAnsiTheme="majorBidi" w:cs="Nazanin"/>
+          <w:sz w:val="24"/>
+          <w:szCs w:val="24"/>
+          <w:lang w:bidi="fa-IR"/>
+        </w:rPr>
+        <w:t>C++</w:t>
+      </w:r>
+      <w:r>
+        <w:rPr>
+          <w:rFonts w:asciiTheme="majorBidi" w:hAnsiTheme="majorBidi" w:cs="Nazanin" w:hint="cs"/>
+          <w:sz w:val="24"/>
+          <w:szCs w:val="24"/>
+          <w:rtl/>
+          <w:lang w:bidi="fa-IR"/>
+        </w:rPr>
+        <w:t xml:space="preserve"> به ترتیب پیاده‌سازی شده است که کدهای منابع و تمامی این کارها به صورت متن باز قابل مشاهده می‌باشد:</w:t>
       </w:r>
     </w:p>
     <w:p>
       <w:pPr>
         <w:bidi/>
         <w:rPr>
-          <w:rFonts w:asciiTheme="majorBidi" w:hAnsiTheme="majorBidi" w:cs="Nazanin"/>
-          <w:sz w:val="24"/>
-          <w:szCs w:val="24"/>
-        </w:rPr>
-      </w:pPr>
+          <w:rFonts w:asciiTheme="majorBidi" w:hAnsiTheme="majorBidi" w:cs="Nazanin" w:hint="cs"/>
+          <w:sz w:val="24"/>
+          <w:szCs w:val="24"/>
+          <w:rtl/>
+          <w:lang w:bidi="fa-IR"/>
+        </w:rPr>
+      </w:pPr>
+      <w:hyperlink r:id="rId9" w:history="1">
+        <w:r>
+          <w:rPr>
+            <w:rStyle w:val="Hyperlink"/>
+            <w:rFonts w:asciiTheme="majorBidi" w:hAnsiTheme="majorBidi" w:cs="Nazanin"/>
+            <w:sz w:val="24"/>
+            <w:szCs w:val="24"/>
+            <w:lang w:bidi="fa-IR"/>
+          </w:rPr>
+          <w:t>https://github.com/SC-One/ClusteringDataStream</w:t>
+        </w:r>
+      </w:hyperlink>
+      <w:bookmarkStart w:id="0" w:name="_GoBack"/>
+      <w:bookmarkEnd w:id="0"/>
     </w:p>
     <w:p>
       <w:pPr>
+        <w:bidi/>
+        <w:rPr>
+          <w:rFonts w:asciiTheme="majorBidi" w:hAnsiTheme="majorBidi" w:cs="Nazanin"/>
+          <w:sz w:val="24"/>
+          <w:szCs w:val="24"/>
+        </w:rPr>
+      </w:pPr>
+    </w:p>
+    <w:p>
+      <w:pPr>
         <w:pStyle w:val="Heading2"/>
         <w:bidi/>
         <w:rPr>
@@ -6507,7 +6574,6 @@
           <w:rFonts w:asciiTheme="majorBidi" w:hAnsiTheme="majorBidi" w:cs="Nazanin"/>
           <w:rtl/>
         </w:rPr>
-        <w:lastRenderedPageBreak/>
         <w:t>مناب</w:t>
       </w:r>
       <w:r>
@@ -7451,6 +7517,7 @@
   <w:style w:type="character" w:default="1" w:styleId="DefaultParagraphFont">
     <w:name w:val="Default Paragraph Font"/>
     <w:uiPriority w:val="1"/>
+    <w:semiHidden/>
     <w:unhideWhenUsed/>
   </w:style>
   <w:style w:type="table" w:default="1" w:styleId="TableNormal">
@@ -7564,6 +7631,29 @@
       <w:color w:val="44546A" w:themeColor="text2"/>
       <w:sz w:val="18"/>
       <w:szCs w:val="18"/>
+    </w:rPr>
+  </w:style>
+  <w:style w:type="character" w:styleId="Hyperlink">
+    <w:name w:val="Hyperlink"/>
+    <w:basedOn w:val="DefaultParagraphFont"/>
+    <w:uiPriority w:val="99"/>
+    <w:unhideWhenUsed/>
+    <w:rsid w:val="00464911"/>
+    <w:rPr>
+      <w:color w:val="0563C1" w:themeColor="hyperlink"/>
+      <w:u w:val="single"/>
+    </w:rPr>
+  </w:style>
+  <w:style w:type="character" w:styleId="UnresolvedMention">
+    <w:name w:val="Unresolved Mention"/>
+    <w:basedOn w:val="DefaultParagraphFont"/>
+    <w:uiPriority w:val="99"/>
+    <w:semiHidden/>
+    <w:unhideWhenUsed/>
+    <w:rsid w:val="00464911"/>
+    <w:rPr>
+      <w:color w:val="605E5C"/>
+      <w:shd w:val="clear" w:color="auto" w:fill="E1DFDD"/>
     </w:rPr>
   </w:style>
 </w:styles>
@@ -7869,7 +7959,7 @@
 </file>
 
 <file path=customXml/itemProps1.xml><?xml version="1.0" encoding="utf-8"?>
-<ds:datastoreItem xmlns:ds="http://schemas.openxmlformats.org/officeDocument/2006/customXml" ds:itemID="{8838ADA6-E1E4-45E2-A520-ACACBE28C84C}">
+<ds:datastoreItem xmlns:ds="http://schemas.openxmlformats.org/officeDocument/2006/customXml" ds:itemID="{F4EE97AB-1128-439E-A598-B2FCB558DFC5}">
   <ds:schemaRefs>
     <ds:schemaRef ds:uri="http://schemas.openxmlformats.org/officeDocument/2006/bibliography"/>
   </ds:schemaRefs>

</xml_diff>

<commit_message>
added image of the test
</commit_message>
<xml_diff>
--- a/semi_paper/Report_doc.docx
+++ b/semi_paper/Report_doc.docx
@@ -97,7 +97,7 @@
       <w:pPr>
         <w:bidi/>
         <w:rPr>
-          <w:rFonts w:asciiTheme="majorBidi" w:hAnsiTheme="majorBidi" w:cs="Nazanin" w:hint="cs"/>
+          <w:rFonts w:asciiTheme="majorBidi" w:hAnsiTheme="majorBidi" w:cs="Nazanin"/>
           <w:sz w:val="24"/>
           <w:szCs w:val="24"/>
           <w:rtl/>
@@ -5389,10 +5389,9 @@
       <w:pPr>
         <w:bidi/>
         <w:rPr>
-          <w:rFonts w:asciiTheme="majorBidi" w:hAnsiTheme="majorBidi" w:cs="Nazanin" w:hint="cs"/>
-          <w:sz w:val="24"/>
-          <w:szCs w:val="24"/>
-          <w:rtl/>
+          <w:rFonts w:asciiTheme="majorBidi" w:hAnsiTheme="majorBidi" w:cs="Nazanin"/>
+          <w:sz w:val="24"/>
+          <w:szCs w:val="24"/>
           <w:lang w:bidi="fa-IR"/>
         </w:rPr>
       </w:pPr>
@@ -5408,18 +5407,159 @@
           <w:t>https://github.com/SC-One/ClusteringDataStream</w:t>
         </w:r>
       </w:hyperlink>
+    </w:p>
+    <w:p>
+      <w:pPr>
+        <w:keepNext/>
+        <w:bidi/>
+        <w:jc w:val="center"/>
+      </w:pPr>
       <w:bookmarkStart w:id="0" w:name="_GoBack"/>
+      <w:r>
+        <w:rPr>
+          <w:rFonts w:asciiTheme="majorBidi" w:hAnsiTheme="majorBidi" w:cs="Nazanin"/>
+          <w:sz w:val="24"/>
+          <w:szCs w:val="24"/>
+          <w:lang w:bidi="fa-IR"/>
+        </w:rPr>
+        <w:drawing>
+          <wp:inline distT="0" distB="0" distL="0" distR="0" wp14:anchorId="7593AC1F" wp14:editId="4D09398A">
+            <wp:extent cx="3955073" cy="1844507"/>
+            <wp:effectExtent l="19050" t="19050" r="26670" b="22860"/>
+            <wp:docPr id="7" name="Picture 6">
+              <a:extLst xmlns:a="http://schemas.openxmlformats.org/drawingml/2006/main">
+                <a:ext uri="{FF2B5EF4-FFF2-40B4-BE49-F238E27FC236}">
+                  <a16:creationId xmlns:a16="http://schemas.microsoft.com/office/drawing/2014/main" id="{26457AF8-85B6-D449-BC47-19204BB26D85}"/>
+                </a:ext>
+              </a:extLst>
+            </wp:docPr>
+            <wp:cNvGraphicFramePr>
+              <a:graphicFrameLocks xmlns:a="http://schemas.openxmlformats.org/drawingml/2006/main" noChangeAspect="1"/>
+            </wp:cNvGraphicFramePr>
+            <a:graphic xmlns:a="http://schemas.openxmlformats.org/drawingml/2006/main">
+              <a:graphicData uri="http://schemas.openxmlformats.org/drawingml/2006/picture">
+                <pic:pic xmlns:pic="http://schemas.openxmlformats.org/drawingml/2006/picture">
+                  <pic:nvPicPr>
+                    <pic:cNvPr id="7" name="Picture 6">
+                      <a:extLst>
+                        <a:ext uri="{FF2B5EF4-FFF2-40B4-BE49-F238E27FC236}">
+                          <a16:creationId xmlns:a16="http://schemas.microsoft.com/office/drawing/2014/main" id="{26457AF8-85B6-D449-BC47-19204BB26D85}"/>
+                        </a:ext>
+                      </a:extLst>
+                    </pic:cNvPr>
+                    <pic:cNvPicPr>
+                      <a:picLocks noChangeAspect="1"/>
+                    </pic:cNvPicPr>
+                  </pic:nvPicPr>
+                  <pic:blipFill>
+                    <a:blip r:embed="rId10"/>
+                    <a:stretch>
+                      <a:fillRect/>
+                    </a:stretch>
+                  </pic:blipFill>
+                  <pic:spPr>
+                    <a:xfrm>
+                      <a:off x="0" y="0"/>
+                      <a:ext cx="3997934" cy="1864496"/>
+                    </a:xfrm>
+                    <a:prstGeom prst="rect">
+                      <a:avLst/>
+                    </a:prstGeom>
+                    <a:ln w="25400">
+                      <a:solidFill>
+                        <a:schemeClr val="accent1"/>
+                      </a:solidFill>
+                    </a:ln>
+                  </pic:spPr>
+                </pic:pic>
+              </a:graphicData>
+            </a:graphic>
+          </wp:inline>
+        </w:drawing>
+      </w:r>
       <w:bookmarkEnd w:id="0"/>
     </w:p>
     <w:p>
       <w:pPr>
+        <w:pStyle w:val="Caption"/>
         <w:bidi/>
-        <w:rPr>
-          <w:rFonts w:asciiTheme="majorBidi" w:hAnsiTheme="majorBidi" w:cs="Nazanin"/>
-          <w:sz w:val="24"/>
-          <w:szCs w:val="24"/>
-        </w:rPr>
-      </w:pPr>
+        <w:jc w:val="center"/>
+        <w:rPr>
+          <w:rFonts w:asciiTheme="majorBidi" w:hAnsiTheme="majorBidi" w:cs="Nazanin"/>
+          <w:sz w:val="24"/>
+          <w:szCs w:val="24"/>
+          <w:lang w:bidi="fa-IR"/>
+        </w:rPr>
+      </w:pPr>
+      <w:r>
+        <w:t>Figure</w:t>
+      </w:r>
+      <w:r>
+        <w:rPr>
+          <w:rtl/>
+        </w:rPr>
+        <w:t xml:space="preserve"> </w:t>
+      </w:r>
+      <w:r>
+        <w:rPr>
+          <w:rtl/>
+        </w:rPr>
+        <w:fldChar w:fldCharType="begin"/>
+      </w:r>
+      <w:r>
+        <w:rPr>
+          <w:rtl/>
+        </w:rPr>
+        <w:instrText xml:space="preserve"> </w:instrText>
+      </w:r>
+      <w:r>
+        <w:instrText>SEQ</w:instrText>
+      </w:r>
+      <w:r>
+        <w:rPr>
+          <w:rtl/>
+        </w:rPr>
+        <w:instrText xml:space="preserve"> </w:instrText>
+      </w:r>
+      <w:r>
+        <w:instrText>Figure \* ARABIC</w:instrText>
+      </w:r>
+      <w:r>
+        <w:rPr>
+          <w:rtl/>
+        </w:rPr>
+        <w:instrText xml:space="preserve"> </w:instrText>
+      </w:r>
+      <w:r>
+        <w:rPr>
+          <w:rtl/>
+        </w:rPr>
+        <w:fldChar w:fldCharType="separate"/>
+      </w:r>
+      <w:r>
+        <w:rPr>
+          <w:noProof/>
+          <w:rtl/>
+        </w:rPr>
+        <w:t>4</w:t>
+      </w:r>
+      <w:r>
+        <w:rPr>
+          <w:rtl/>
+        </w:rPr>
+        <w:fldChar w:fldCharType="end"/>
+      </w:r>
+      <w:r>
+        <w:t xml:space="preserve"> </w:t>
+      </w:r>
+      <w:r>
+        <w:rPr>
+          <w:rFonts w:hint="cs"/>
+          <w:rtl/>
+          <w:lang w:bidi="fa-IR"/>
+        </w:rPr>
+        <w:t>پیاده سازی یک تست کامل برای این روش</w:t>
+      </w:r>
     </w:p>
     <w:p>
       <w:pPr>
@@ -5434,6 +5574,7 @@
         <w:rPr>
           <w:rFonts w:asciiTheme="majorBidi" w:hAnsiTheme="majorBidi" w:cs="Nazanin"/>
         </w:rPr>
+        <w:lastRenderedPageBreak/>
         <w:t xml:space="preserve"> </w:t>
       </w:r>
       <w:r>
@@ -7517,7 +7658,6 @@
   <w:style w:type="character" w:default="1" w:styleId="DefaultParagraphFont">
     <w:name w:val="Default Paragraph Font"/>
     <w:uiPriority w:val="1"/>
-    <w:semiHidden/>
     <w:unhideWhenUsed/>
   </w:style>
   <w:style w:type="table" w:default="1" w:styleId="TableNormal">
@@ -7959,7 +8099,7 @@
 </file>
 
 <file path=customXml/itemProps1.xml><?xml version="1.0" encoding="utf-8"?>
-<ds:datastoreItem xmlns:ds="http://schemas.openxmlformats.org/officeDocument/2006/customXml" ds:itemID="{F4EE97AB-1128-439E-A598-B2FCB558DFC5}">
+<ds:datastoreItem xmlns:ds="http://schemas.openxmlformats.org/officeDocument/2006/customXml" ds:itemID="{AD2B7BED-B16F-4A27-B58C-76A237FE2859}">
   <ds:schemaRefs>
     <ds:schemaRef ds:uri="http://schemas.openxmlformats.org/officeDocument/2006/bibliography"/>
   </ds:schemaRefs>

</xml_diff>